<commit_message>
added linux and updated few other documents 14-07-23 ofc pc
</commit_message>
<xml_diff>
--- a/health insurance notes.docx
+++ b/health insurance notes.docx
@@ -87,7 +87,15 @@
         <w:spacing w:line="240" w:lineRule="auto"/>
       </w:pPr>
       <w:r>
-        <w:t>Ideal cases for individual (5 lakhs) and for family (10 lakhs) in a urban areas. But when it comes to a highly developed cities we need to increase the insurance cover (in my pov x2 for both the cases)</w:t>
+        <w:t xml:space="preserve">Ideal cases for individual (5 lakhs) and for family (10 lakhs) in a urban areas. But when it comes to a highly developed cities we need to increase the insurance cover (in my </w:t>
+      </w:r>
+      <w:proofErr w:type="spellStart"/>
+      <w:r>
+        <w:t>pov</w:t>
+      </w:r>
+      <w:proofErr w:type="spellEnd"/>
+      <w:r>
+        <w:t xml:space="preserve"> x2 for both the cases)</w:t>
       </w:r>
     </w:p>
     <w:p>
@@ -329,7 +337,15 @@
         <w:t xml:space="preserve">Allopathy , Homeopathy and ayurvedic </w:t>
       </w:r>
       <w:r>
-        <w:t xml:space="preserve"> this is called ayush and this should</w:t>
+        <w:t xml:space="preserve"> this is called </w:t>
+      </w:r>
+      <w:proofErr w:type="spellStart"/>
+      <w:r>
+        <w:t>ayush</w:t>
+      </w:r>
+      <w:proofErr w:type="spellEnd"/>
+      <w:r>
+        <w:t xml:space="preserve"> and this should</w:t>
       </w:r>
       <w:r>
         <w:t xml:space="preserve"> be covered.</w:t>
@@ -410,7 +426,15 @@
         <w:sym w:font="Wingdings" w:char="F0E0"/>
       </w:r>
       <w:r>
-        <w:t xml:space="preserve"> need to check with peddod on this one to convert from corporate insurance to an individual health insurance.</w:t>
+        <w:t xml:space="preserve"> need to check with </w:t>
+      </w:r>
+      <w:proofErr w:type="spellStart"/>
+      <w:r>
+        <w:t>peddod</w:t>
+      </w:r>
+      <w:proofErr w:type="spellEnd"/>
+      <w:r>
+        <w:t xml:space="preserve"> on this one to convert from corporate insurance to an individual health insurance.</w:t>
       </w:r>
     </w:p>
     <w:p>
@@ -567,10 +591,26 @@
         <w:spacing w:line="240" w:lineRule="auto"/>
       </w:pPr>
       <w:r>
-        <w:t xml:space="preserve">#need to check with peddod [ insurance aggregators to check claim settlement ratio and </w:t>
-      </w:r>
-      <w:r>
-        <w:t>insurance calculator give by raise anna]</w:t>
+        <w:t xml:space="preserve">#need to check with </w:t>
+      </w:r>
+      <w:proofErr w:type="spellStart"/>
+      <w:r>
+        <w:t>peddod</w:t>
+      </w:r>
+      <w:proofErr w:type="spellEnd"/>
+      <w:r>
+        <w:t xml:space="preserve"> [ insurance aggregators to check claim settlement ratio and </w:t>
+      </w:r>
+      <w:r>
+        <w:t xml:space="preserve">insurance calculator </w:t>
+      </w:r>
+      <w:proofErr w:type="spellStart"/>
+      <w:r>
+        <w:t>give</w:t>
+      </w:r>
+      <w:proofErr w:type="spellEnd"/>
+      <w:r>
+        <w:t xml:space="preserve"> by raise anna]</w:t>
       </w:r>
     </w:p>
     <w:p>
@@ -799,8 +839,13 @@
         <w:jc w:val="center"/>
       </w:pPr>
       <w:r>
-        <w:t>Ankur Warikoo</w:t>
-      </w:r>
+        <w:t xml:space="preserve">Ankur </w:t>
+      </w:r>
+      <w:proofErr w:type="spellStart"/>
+      <w:r>
+        <w:t>Warikoo</w:t>
+      </w:r>
+      <w:proofErr w:type="spellEnd"/>
     </w:p>
     <w:p>
       <w:pPr>
@@ -856,7 +901,15 @@
         <w:t xml:space="preserve">No claim bonus </w:t>
       </w:r>
       <w:r>
-        <w:t>that keeps getting added in you coverage in coming years</w:t>
+        <w:t xml:space="preserve">that keeps getting added in </w:t>
+      </w:r>
+      <w:proofErr w:type="spellStart"/>
+      <w:r>
+        <w:t>you</w:t>
+      </w:r>
+      <w:proofErr w:type="spellEnd"/>
+      <w:r>
+        <w:t xml:space="preserve"> coverage in coming years</w:t>
       </w:r>
     </w:p>
     <w:p>
@@ -900,7 +953,15 @@
         <w:sym w:font="Wingdings" w:char="F0E0"/>
       </w:r>
       <w:r>
-        <w:t xml:space="preserve"> pre existing diseases ( we should take </w:t>
+        <w:t xml:space="preserve"> </w:t>
+      </w:r>
+      <w:proofErr w:type="spellStart"/>
+      <w:r>
+        <w:t>pre existing</w:t>
+      </w:r>
+      <w:proofErr w:type="spellEnd"/>
+      <w:r>
+        <w:t xml:space="preserve"> diseases ( we should take </w:t>
       </w:r>
       <w:r>
         <w:t>the policy which should cover the PED after waiting/cooling period we need to take th</w:t>
@@ -1202,7 +1263,23 @@
           <w:b/>
           <w:bCs/>
         </w:rPr>
-        <w:t xml:space="preserve">  which will also gives you financial discipline</w:t>
+        <w:t xml:space="preserve">  which will also </w:t>
+      </w:r>
+      <w:proofErr w:type="spellStart"/>
+      <w:r>
+        <w:rPr>
+          <w:b/>
+          <w:bCs/>
+        </w:rPr>
+        <w:t>gives</w:t>
+      </w:r>
+      <w:proofErr w:type="spellEnd"/>
+      <w:r>
+        <w:rPr>
+          <w:b/>
+          <w:bCs/>
+        </w:rPr>
+        <w:t xml:space="preserve"> you financial discipline</w:t>
       </w:r>
     </w:p>
     <w:p>
@@ -1334,7 +1411,15 @@
         <w:spacing w:line="240" w:lineRule="auto"/>
       </w:pPr>
       <w:r>
-        <w:t>Navi Health Insurance ( Ankur Warikoo)</w:t>
+        <w:t xml:space="preserve">Navi Health Insurance ( Ankur </w:t>
+      </w:r>
+      <w:proofErr w:type="spellStart"/>
+      <w:r>
+        <w:t>Warikoo</w:t>
+      </w:r>
+      <w:proofErr w:type="spellEnd"/>
+      <w:r>
+        <w:t>)</w:t>
       </w:r>
     </w:p>
     <w:p>
@@ -1358,7 +1443,15 @@
         <w:spacing w:line="240" w:lineRule="auto"/>
       </w:pPr>
       <w:r>
-        <w:t>Max Bupa health Insurance ( Peddod )</w:t>
+        <w:t xml:space="preserve">Max Bupa health Insurance ( </w:t>
+      </w:r>
+      <w:proofErr w:type="spellStart"/>
+      <w:r>
+        <w:t>Peddod</w:t>
+      </w:r>
+      <w:proofErr w:type="spellEnd"/>
+      <w:r>
+        <w:t xml:space="preserve"> )</w:t>
       </w:r>
     </w:p>
     <w:p>
@@ -1425,8 +1518,13 @@
       <w:r>
         <w:t>NIVA BUPA REASSURE BRONZE + DIRECT (</w:t>
       </w:r>
-      <w:r>
-        <w:t>pre existing any rider available) ?</w:t>
+      <w:proofErr w:type="spellStart"/>
+      <w:r>
+        <w:t>pre existing</w:t>
+      </w:r>
+      <w:proofErr w:type="spellEnd"/>
+      <w:r>
+        <w:t xml:space="preserve"> any rider available) ?</w:t>
       </w:r>
     </w:p>
     <w:p>
@@ -1646,11 +1744,27 @@
         <w:sym w:font="Wingdings" w:char="F0E0"/>
       </w:r>
       <w:r>
-        <w:t xml:space="preserve"> BuyBack which will reduce the waiting period for PED (pre existing disease)</w:t>
-      </w:r>
-      <w:r>
         <w:t xml:space="preserve"> </w:t>
       </w:r>
+      <w:proofErr w:type="spellStart"/>
+      <w:r>
+        <w:t>BuyBack</w:t>
+      </w:r>
+      <w:proofErr w:type="spellEnd"/>
+      <w:r>
+        <w:t xml:space="preserve"> which will reduce the waiting period for PED (</w:t>
+      </w:r>
+      <w:proofErr w:type="spellStart"/>
+      <w:r>
+        <w:t>pre existing</w:t>
+      </w:r>
+      <w:proofErr w:type="spellEnd"/>
+      <w:r>
+        <w:t xml:space="preserve"> disease)</w:t>
+      </w:r>
+      <w:r>
+        <w:t xml:space="preserve"> </w:t>
+      </w:r>
       <w:r>
         <w:sym w:font="Wingdings" w:char="F0E0"/>
       </w:r>
@@ -1671,7 +1785,15 @@
         <w:t xml:space="preserve">PRE and POST </w:t>
       </w:r>
       <w:r>
-        <w:t>hospitalization should be atleast 30-45 days</w:t>
+        <w:t xml:space="preserve">hospitalization should be </w:t>
+      </w:r>
+      <w:proofErr w:type="spellStart"/>
+      <w:r>
+        <w:t>atleast</w:t>
+      </w:r>
+      <w:proofErr w:type="spellEnd"/>
+      <w:r>
+        <w:t xml:space="preserve"> 30-45 days</w:t>
       </w:r>
     </w:p>
     <w:p>
@@ -1710,11 +1832,16 @@
         <w:spacing w:line="240" w:lineRule="auto"/>
       </w:pPr>
       <w:r>
-        <w:t>Should check for better Aayush plan’s [ should cover allopathy, homeopathy,</w:t>
+        <w:t xml:space="preserve">Should check for better Aayush plan’s [ should cover allopathy, </w:t>
+      </w:r>
+      <w:proofErr w:type="spellStart"/>
+      <w:r>
+        <w:t>homeopathy,</w:t>
       </w:r>
       <w:r>
         <w:t>Unani</w:t>
       </w:r>
+      <w:proofErr w:type="spellEnd"/>
       <w:r>
         <w:t xml:space="preserve"> and ayurvedic</w:t>
       </w:r>
@@ -1855,7 +1982,15 @@
         <w:t xml:space="preserve">, </w:t>
       </w:r>
       <w:r>
-        <w:t xml:space="preserve">Regular health checkup, Regular OPD, Atlease FREE ONLINE OPD Consultations, </w:t>
+        <w:t xml:space="preserve">Regular health checkup, Regular OPD, </w:t>
+      </w:r>
+      <w:proofErr w:type="spellStart"/>
+      <w:r>
+        <w:t>Atlease</w:t>
+      </w:r>
+      <w:proofErr w:type="spellEnd"/>
+      <w:r>
+        <w:t xml:space="preserve"> FREE ONLINE OPD Consultations, </w:t>
       </w:r>
       <w:r>
         <w:t xml:space="preserve"> </w:t>
@@ -1894,16 +2029,9 @@
           <w:spacing w:val="2"/>
           <w:shd w:val="clear" w:color="auto" w:fill="FFFFFF"/>
         </w:rPr>
-        <w:t>report the insurance company immediately after you join, if it is a emergency, or report 4 days before if it is not an emergency</w:t>
-      </w:r>
-      <w:r>
-        <w:rPr>
-          <w:rFonts w:ascii="Arial" w:hAnsi="Arial" w:cs="Arial"/>
-          <w:color w:val="202124"/>
-          <w:spacing w:val="2"/>
-        </w:rPr>
-        <w:br/>
-      </w:r>
+        <w:t xml:space="preserve">report the insurance company immediately after you join, if it is </w:t>
+      </w:r>
+      <w:proofErr w:type="spellStart"/>
       <w:r>
         <w:rPr>
           <w:rFonts w:ascii="Arial" w:hAnsi="Arial" w:cs="Arial"/>
@@ -1911,16 +2039,9 @@
           <w:spacing w:val="2"/>
           <w:shd w:val="clear" w:color="auto" w:fill="FFFFFF"/>
         </w:rPr>
-        <w:t xml:space="preserve">Save receipts of monthly payments somewhere </w:t>
-      </w:r>
-      <w:r>
-        <w:rPr>
-          <w:rFonts w:ascii="Arial" w:hAnsi="Arial" w:cs="Arial"/>
-          <w:color w:val="202124"/>
-          <w:spacing w:val="2"/>
-        </w:rPr>
-        <w:br/>
-      </w:r>
+        <w:t>a</w:t>
+      </w:r>
+      <w:proofErr w:type="spellEnd"/>
       <w:r>
         <w:rPr>
           <w:rFonts w:ascii="Arial" w:hAnsi="Arial" w:cs="Arial"/>
@@ -1928,7 +2049,7 @@
           <w:spacing w:val="2"/>
           <w:shd w:val="clear" w:color="auto" w:fill="FFFFFF"/>
         </w:rPr>
-        <w:t>go for free health checkups if they provide</w:t>
+        <w:t xml:space="preserve"> emergency, or report 4 days before if it is not an emergency</w:t>
       </w:r>
       <w:r>
         <w:rPr>
@@ -1945,7 +2066,7 @@
           <w:spacing w:val="2"/>
           <w:shd w:val="clear" w:color="auto" w:fill="FFFFFF"/>
         </w:rPr>
-        <w:t xml:space="preserve">Opt for monthly premiums as you can get some return if you try to invest them somewhere </w:t>
+        <w:t xml:space="preserve">Save receipts of monthly payments somewhere </w:t>
       </w:r>
       <w:r>
         <w:rPr>
@@ -1962,7 +2083,7 @@
           <w:spacing w:val="2"/>
           <w:shd w:val="clear" w:color="auto" w:fill="FFFFFF"/>
         </w:rPr>
-        <w:t>Try to get certificate proof for any ailments (and save them safely) such as diabetes with date so that when insurance company tries to reject claim because of a disease, you can have proofs</w:t>
+        <w:t>go for free health checkups if they provide</w:t>
       </w:r>
       <w:r>
         <w:rPr>
@@ -1972,6 +2093,7 @@
         </w:rPr>
         <w:br/>
       </w:r>
+      <w:proofErr w:type="spellStart"/>
       <w:r>
         <w:rPr>
           <w:rFonts w:ascii="Arial" w:hAnsi="Arial" w:cs="Arial"/>
@@ -1979,18 +2101,82 @@
           <w:spacing w:val="2"/>
           <w:shd w:val="clear" w:color="auto" w:fill="FFFFFF"/>
         </w:rPr>
-        <w:lastRenderedPageBreak/>
-        <w:t>take room strictly based on the insurance obligation you are getting, because because extra room rent will also let us pay similarly for all the treatments, ex: if we are taking room which let us pay 30% out of our pocket, then for all services such as operation and stuff, we need to pay 30% out of our pocket,</w:t>
-      </w:r>
-    </w:p>
-    <w:p>
-      <w:pPr>
+        <w:t>Opt</w:t>
+      </w:r>
+      <w:proofErr w:type="spellEnd"/>
+      <w:r>
         <w:rPr>
           <w:rFonts w:ascii="Arial" w:hAnsi="Arial" w:cs="Arial"/>
           <w:color w:val="202124"/>
           <w:spacing w:val="2"/>
           <w:shd w:val="clear" w:color="auto" w:fill="FFFFFF"/>
         </w:rPr>
+        <w:t xml:space="preserve"> for monthly premiums as you can get some return if you try to invest them somewhere </w:t>
+      </w:r>
+      <w:r>
+        <w:rPr>
+          <w:rFonts w:ascii="Arial" w:hAnsi="Arial" w:cs="Arial"/>
+          <w:color w:val="202124"/>
+          <w:spacing w:val="2"/>
+        </w:rPr>
+        <w:br/>
+      </w:r>
+      <w:r>
+        <w:rPr>
+          <w:rFonts w:ascii="Arial" w:hAnsi="Arial" w:cs="Arial"/>
+          <w:color w:val="202124"/>
+          <w:spacing w:val="2"/>
+          <w:shd w:val="clear" w:color="auto" w:fill="FFFFFF"/>
+        </w:rPr>
+        <w:t>Try to get certificate proof for any ailments (and save them safely) such as diabetes with date so that when insurance company tries to reject claim because of a disease, you can have proofs</w:t>
+      </w:r>
+      <w:r>
+        <w:rPr>
+          <w:rFonts w:ascii="Arial" w:hAnsi="Arial" w:cs="Arial"/>
+          <w:color w:val="202124"/>
+          <w:spacing w:val="2"/>
+        </w:rPr>
+        <w:br/>
+      </w:r>
+      <w:r>
+        <w:rPr>
+          <w:rFonts w:ascii="Arial" w:hAnsi="Arial" w:cs="Arial"/>
+          <w:color w:val="202124"/>
+          <w:spacing w:val="2"/>
+          <w:shd w:val="clear" w:color="auto" w:fill="FFFFFF"/>
+        </w:rPr>
+        <w:lastRenderedPageBreak/>
+        <w:t xml:space="preserve">take room strictly based on the insurance obligation you are getting, because </w:t>
+      </w:r>
+      <w:proofErr w:type="spellStart"/>
+      <w:r>
+        <w:rPr>
+          <w:rFonts w:ascii="Arial" w:hAnsi="Arial" w:cs="Arial"/>
+          <w:color w:val="202124"/>
+          <w:spacing w:val="2"/>
+          <w:shd w:val="clear" w:color="auto" w:fill="FFFFFF"/>
+        </w:rPr>
+        <w:t>because</w:t>
+      </w:r>
+      <w:proofErr w:type="spellEnd"/>
+      <w:r>
+        <w:rPr>
+          <w:rFonts w:ascii="Arial" w:hAnsi="Arial" w:cs="Arial"/>
+          <w:color w:val="202124"/>
+          <w:spacing w:val="2"/>
+          <w:shd w:val="clear" w:color="auto" w:fill="FFFFFF"/>
+        </w:rPr>
+        <w:t xml:space="preserve"> extra room rent will also let us pay similarly for all the treatments, ex: if we are taking room which let us pay 30% out of our pocket, then for all services such as operation and stuff, we need to pay 30% out of our pocket,</w:t>
+      </w:r>
+    </w:p>
+    <w:p>
+      <w:pPr>
+        <w:rPr>
+          <w:rFonts w:ascii="Arial" w:hAnsi="Arial" w:cs="Arial"/>
+          <w:color w:val="202124"/>
+          <w:spacing w:val="2"/>
+          <w:shd w:val="clear" w:color="auto" w:fill="FFFFFF"/>
+        </w:rPr>
       </w:pPr>
     </w:p>
     <w:p>
@@ -2090,22 +2276,70 @@
           <w:b/>
           <w:bCs/>
         </w:rPr>
-        <w:t xml:space="preserve"> what happens to 20% guaranteed and upto 100% ncb for 1 year ?</w:t>
-      </w:r>
-    </w:p>
-    <w:p>
-      <w:pPr>
-        <w:rPr>
-          <w:b/>
-          <w:bCs/>
-        </w:rPr>
-      </w:pPr>
-      <w:r>
-        <w:rPr>
-          <w:b/>
-          <w:bCs/>
-        </w:rPr>
-        <w:t>Need to check on STAY FIT for discount on renewsl time ?</w:t>
+        <w:t xml:space="preserve"> what happens to 20% guaranteed and </w:t>
+      </w:r>
+      <w:proofErr w:type="spellStart"/>
+      <w:r>
+        <w:rPr>
+          <w:b/>
+          <w:bCs/>
+        </w:rPr>
+        <w:t>upto</w:t>
+      </w:r>
+      <w:proofErr w:type="spellEnd"/>
+      <w:r>
+        <w:rPr>
+          <w:b/>
+          <w:bCs/>
+        </w:rPr>
+        <w:t xml:space="preserve"> 100% </w:t>
+      </w:r>
+      <w:proofErr w:type="spellStart"/>
+      <w:r>
+        <w:rPr>
+          <w:b/>
+          <w:bCs/>
+        </w:rPr>
+        <w:t>ncb</w:t>
+      </w:r>
+      <w:proofErr w:type="spellEnd"/>
+      <w:r>
+        <w:rPr>
+          <w:b/>
+          <w:bCs/>
+        </w:rPr>
+        <w:t xml:space="preserve"> for 1 year ?</w:t>
+      </w:r>
+    </w:p>
+    <w:p>
+      <w:pPr>
+        <w:rPr>
+          <w:b/>
+          <w:bCs/>
+        </w:rPr>
+      </w:pPr>
+      <w:r>
+        <w:rPr>
+          <w:b/>
+          <w:bCs/>
+        </w:rPr>
+        <w:t xml:space="preserve">Need to check on STAY FIT for discount on </w:t>
+      </w:r>
+      <w:proofErr w:type="spellStart"/>
+      <w:r>
+        <w:rPr>
+          <w:b/>
+          <w:bCs/>
+        </w:rPr>
+        <w:t>renewsl</w:t>
+      </w:r>
+      <w:proofErr w:type="spellEnd"/>
+      <w:r>
+        <w:rPr>
+          <w:b/>
+          <w:bCs/>
+        </w:rPr>
+        <w:t xml:space="preserve"> time ?</w:t>
       </w:r>
     </w:p>
     <w:p>
@@ -2158,163 +2392,33 @@
           <w:color w:val="253858"/>
           <w:shd w:val="clear" w:color="auto" w:fill="FFFFFF"/>
         </w:rPr>
-        <w:t>Covered upto ₹1.5 lakh</w:t>
-      </w:r>
+        <w:t xml:space="preserve">Covered </w:t>
+      </w:r>
+      <w:proofErr w:type="spellStart"/>
       <w:r>
         <w:rPr>
           <w:rFonts w:ascii="Segoe UI" w:hAnsi="Segoe UI" w:cs="Segoe UI"/>
           <w:color w:val="253858"/>
           <w:shd w:val="clear" w:color="auto" w:fill="FFFFFF"/>
         </w:rPr>
-        <w:t xml:space="preserve"> -&gt; what is the gap between one home hospitalization to other?</w:t>
-      </w:r>
-    </w:p>
-    <w:p>
-      <w:pPr>
+        <w:t>upto</w:t>
+      </w:r>
+      <w:proofErr w:type="spellEnd"/>
+      <w:r>
         <w:rPr>
           <w:rFonts w:ascii="Segoe UI" w:hAnsi="Segoe UI" w:cs="Segoe UI"/>
           <w:color w:val="253858"/>
           <w:shd w:val="clear" w:color="auto" w:fill="FFFFFF"/>
         </w:rPr>
-      </w:pPr>
+        <w:t xml:space="preserve"> ₹1.5 lakh</w:t>
+      </w:r>
       <w:r>
         <w:rPr>
           <w:rFonts w:ascii="Segoe UI" w:hAnsi="Segoe UI" w:cs="Segoe UI"/>
           <w:color w:val="253858"/>
           <w:shd w:val="clear" w:color="auto" w:fill="FFFFFF"/>
         </w:rPr>
-        <w:t xml:space="preserve">Why preventive care ? </w:t>
-      </w:r>
-    </w:p>
-    <w:p>
-      <w:pPr>
-        <w:pStyle w:val="Heading2"/>
-      </w:pPr>
-      <w:r>
-        <w:t>Star Health Assure Insurance Policy</w:t>
-      </w:r>
-    </w:p>
-    <w:p>
-      <w:pPr>
-        <w:rPr>
-          <w:b/>
-          <w:bCs/>
-        </w:rPr>
-      </w:pPr>
-      <w:r>
-        <w:t xml:space="preserve">No claim bonus - </w:t>
-      </w:r>
-      <w:r>
-        <w:t>₹3.75 lakh per year and upto maximum of additional ₹15 lakh</w:t>
-      </w:r>
-      <w:r>
-        <w:t xml:space="preserve">, </w:t>
-      </w:r>
-      <w:r>
-        <w:rPr>
-          <w:b/>
-          <w:bCs/>
-        </w:rPr>
-        <w:t xml:space="preserve">in case a claim is made, </w:t>
-      </w:r>
-      <w:r>
-        <w:rPr>
-          <w:b/>
-          <w:bCs/>
-        </w:rPr>
-        <w:t>what happens to no claim bonus</w:t>
-      </w:r>
-      <w:r>
-        <w:rPr>
-          <w:b/>
-          <w:bCs/>
-        </w:rPr>
-        <w:t xml:space="preserve">  </w:t>
-      </w:r>
-      <w:r>
-        <w:rPr>
-          <w:b/>
-          <w:bCs/>
-        </w:rPr>
-        <w:sym w:font="Wingdings" w:char="F0E0"/>
-      </w:r>
-      <w:r>
-        <w:rPr>
-          <w:b/>
-          <w:bCs/>
-        </w:rPr>
-        <w:t xml:space="preserve"> what happens if we claim after full restoration ?</w:t>
-      </w:r>
-      <w:r>
-        <w:rPr>
-          <w:b/>
-          <w:bCs/>
-        </w:rPr>
-        <w:sym w:font="Wingdings" w:char="F0E0"/>
-      </w:r>
-      <w:r>
-        <w:rPr>
-          <w:b/>
-          <w:bCs/>
-        </w:rPr>
-        <w:t xml:space="preserve"> what happens to 20% guaranteed and upto 100% ncb for 1 year ?</w:t>
-      </w:r>
-    </w:p>
-    <w:p>
-      <w:pPr>
-        <w:rPr>
-          <w:b/>
-          <w:bCs/>
-        </w:rPr>
-      </w:pPr>
-      <w:r>
-        <w:rPr>
-          <w:b/>
-          <w:bCs/>
-        </w:rPr>
-        <w:t>Need to check on STAY FIT for discount on renew</w:t>
-      </w:r>
-      <w:r>
-        <w:rPr>
-          <w:b/>
-          <w:bCs/>
-        </w:rPr>
-        <w:t>a</w:t>
-      </w:r>
-      <w:r>
-        <w:rPr>
-          <w:b/>
-          <w:bCs/>
-        </w:rPr>
-        <w:t xml:space="preserve">l time </w:t>
-      </w:r>
-      <w:r>
-        <w:rPr>
-          <w:b/>
-          <w:bCs/>
-        </w:rPr>
-        <w:t>?</w:t>
-      </w:r>
-    </w:p>
-    <w:p>
-      <w:r>
-        <w:rPr>
-          <w:b/>
-          <w:bCs/>
-        </w:rPr>
-        <w:t xml:space="preserve">Restoration of cover </w:t>
-      </w:r>
-      <w:r>
-        <w:t>-</w:t>
-      </w:r>
-      <w:r>
-        <w:t xml:space="preserve"> </w:t>
-      </w:r>
-      <w:r>
-        <w:t>₹15 lakh unlimited times a year</w:t>
-      </w:r>
-      <w:r>
-        <w:t>, what does it mean by unlimited times in a year?</w:t>
+        <w:t xml:space="preserve"> -&gt; what is the gap between one home hospitalization to other?</w:t>
       </w:r>
     </w:p>
     <w:p>
@@ -2328,20 +2432,200 @@
       <w:r>
         <w:rPr>
           <w:rFonts w:ascii="Segoe UI" w:hAnsi="Segoe UI" w:cs="Segoe UI"/>
-          <w:b/>
-          <w:bCs/>
           <w:color w:val="253858"/>
           <w:shd w:val="clear" w:color="auto" w:fill="FFFFFF"/>
         </w:rPr>
-        <w:t>Hospitalization at home</w:t>
-      </w:r>
-      <w:r>
+        <w:t xml:space="preserve">Why preventive care ? </w:t>
+      </w:r>
+    </w:p>
+    <w:p>
+      <w:pPr>
+        <w:pStyle w:val="Heading2"/>
+      </w:pPr>
+      <w:r>
+        <w:t>Star Health Assure Insurance Policy</w:t>
+      </w:r>
+    </w:p>
+    <w:p>
+      <w:pPr>
+        <w:rPr>
+          <w:b/>
+          <w:bCs/>
+        </w:rPr>
+      </w:pPr>
+      <w:r>
+        <w:t xml:space="preserve">No claim bonus - </w:t>
+      </w:r>
+      <w:r>
+        <w:t xml:space="preserve">₹3.75 lakh per year and </w:t>
+      </w:r>
+      <w:proofErr w:type="spellStart"/>
+      <w:r>
+        <w:t>upto</w:t>
+      </w:r>
+      <w:proofErr w:type="spellEnd"/>
+      <w:r>
+        <w:t xml:space="preserve"> maximum of additional ₹15 lakh</w:t>
+      </w:r>
+      <w:r>
+        <w:t xml:space="preserve">, </w:t>
+      </w:r>
+      <w:r>
+        <w:rPr>
+          <w:b/>
+          <w:bCs/>
+        </w:rPr>
+        <w:t xml:space="preserve">in case a claim is made, </w:t>
+      </w:r>
+      <w:r>
+        <w:rPr>
+          <w:b/>
+          <w:bCs/>
+        </w:rPr>
+        <w:t>what happens to no claim bonus</w:t>
+      </w:r>
+      <w:r>
+        <w:rPr>
+          <w:b/>
+          <w:bCs/>
+        </w:rPr>
+        <w:t xml:space="preserve">  </w:t>
+      </w:r>
+      <w:r>
+        <w:rPr>
+          <w:b/>
+          <w:bCs/>
+        </w:rPr>
+        <w:sym w:font="Wingdings" w:char="F0E0"/>
+      </w:r>
+      <w:r>
+        <w:rPr>
+          <w:b/>
+          <w:bCs/>
+        </w:rPr>
+        <w:t xml:space="preserve"> what happens if we claim after full restoration ?</w:t>
+      </w:r>
+      <w:r>
+        <w:rPr>
+          <w:b/>
+          <w:bCs/>
+        </w:rPr>
+        <w:sym w:font="Wingdings" w:char="F0E0"/>
+      </w:r>
+      <w:r>
+        <w:rPr>
+          <w:b/>
+          <w:bCs/>
+        </w:rPr>
+        <w:t xml:space="preserve"> what happens to 20% guaranteed and </w:t>
+      </w:r>
+      <w:proofErr w:type="spellStart"/>
+      <w:r>
+        <w:rPr>
+          <w:b/>
+          <w:bCs/>
+        </w:rPr>
+        <w:t>upto</w:t>
+      </w:r>
+      <w:proofErr w:type="spellEnd"/>
+      <w:r>
+        <w:rPr>
+          <w:b/>
+          <w:bCs/>
+        </w:rPr>
+        <w:t xml:space="preserve"> 100% </w:t>
+      </w:r>
+      <w:proofErr w:type="spellStart"/>
+      <w:r>
+        <w:rPr>
+          <w:b/>
+          <w:bCs/>
+        </w:rPr>
+        <w:t>ncb</w:t>
+      </w:r>
+      <w:proofErr w:type="spellEnd"/>
+      <w:r>
+        <w:rPr>
+          <w:b/>
+          <w:bCs/>
+        </w:rPr>
+        <w:t xml:space="preserve"> for 1 year ?</w:t>
+      </w:r>
+    </w:p>
+    <w:p>
+      <w:pPr>
+        <w:rPr>
+          <w:b/>
+          <w:bCs/>
+        </w:rPr>
+      </w:pPr>
+      <w:r>
+        <w:rPr>
+          <w:b/>
+          <w:bCs/>
+        </w:rPr>
+        <w:t>Need to check on STAY FIT for discount on renew</w:t>
+      </w:r>
+      <w:r>
+        <w:rPr>
+          <w:b/>
+          <w:bCs/>
+        </w:rPr>
+        <w:t>a</w:t>
+      </w:r>
+      <w:r>
+        <w:rPr>
+          <w:b/>
+          <w:bCs/>
+        </w:rPr>
+        <w:t xml:space="preserve">l time </w:t>
+      </w:r>
+      <w:r>
+        <w:rPr>
+          <w:b/>
+          <w:bCs/>
+        </w:rPr>
+        <w:t>?</w:t>
+      </w:r>
+    </w:p>
+    <w:p>
+      <w:r>
+        <w:rPr>
+          <w:b/>
+          <w:bCs/>
+        </w:rPr>
+        <w:t xml:space="preserve">Restoration of cover </w:t>
+      </w:r>
+      <w:r>
+        <w:t>-</w:t>
+      </w:r>
+      <w:r>
+        <w:t xml:space="preserve"> </w:t>
+      </w:r>
+      <w:r>
+        <w:t>₹15 lakh unlimited times a year</w:t>
+      </w:r>
+      <w:r>
+        <w:t>, what does it mean by unlimited times in a year?</w:t>
+      </w:r>
+    </w:p>
+    <w:p>
+      <w:pPr>
         <w:rPr>
           <w:rFonts w:ascii="Segoe UI" w:hAnsi="Segoe UI" w:cs="Segoe UI"/>
           <w:color w:val="253858"/>
           <w:shd w:val="clear" w:color="auto" w:fill="FFFFFF"/>
         </w:rPr>
-        <w:t xml:space="preserve"> -</w:t>
+      </w:pPr>
+      <w:r>
+        <w:rPr>
+          <w:rFonts w:ascii="Segoe UI" w:hAnsi="Segoe UI" w:cs="Segoe UI"/>
+          <w:b/>
+          <w:bCs/>
+          <w:color w:val="253858"/>
+          <w:shd w:val="clear" w:color="auto" w:fill="FFFFFF"/>
+        </w:rPr>
+        <w:t>Hospitalization at home</w:t>
       </w:r>
       <w:r>
         <w:rPr>
@@ -2349,7 +2633,7 @@
           <w:color w:val="253858"/>
           <w:shd w:val="clear" w:color="auto" w:fill="FFFFFF"/>
         </w:rPr>
-        <w:t>Covered upto ₹1.5 lakh</w:t>
+        <w:t xml:space="preserve"> -</w:t>
       </w:r>
       <w:r>
         <w:rPr>
@@ -2357,24 +2641,25 @@
           <w:color w:val="253858"/>
           <w:shd w:val="clear" w:color="auto" w:fill="FFFFFF"/>
         </w:rPr>
-        <w:t xml:space="preserve"> -&gt; what is the gap between one home hospitalization to other?</w:t>
-      </w:r>
-    </w:p>
-    <w:p>
-      <w:pPr>
+        <w:t xml:space="preserve">Covered </w:t>
+      </w:r>
+      <w:proofErr w:type="spellStart"/>
+      <w:r>
         <w:rPr>
           <w:rFonts w:ascii="Segoe UI" w:hAnsi="Segoe UI" w:cs="Segoe UI"/>
           <w:color w:val="253858"/>
           <w:shd w:val="clear" w:color="auto" w:fill="FFFFFF"/>
         </w:rPr>
-      </w:pPr>
+        <w:t>upto</w:t>
+      </w:r>
+      <w:proofErr w:type="spellEnd"/>
       <w:r>
         <w:rPr>
           <w:rFonts w:ascii="Segoe UI" w:hAnsi="Segoe UI" w:cs="Segoe UI"/>
           <w:color w:val="253858"/>
           <w:shd w:val="clear" w:color="auto" w:fill="FFFFFF"/>
         </w:rPr>
-        <w:t xml:space="preserve">Super top up have any age limit or </w:t>
+        <w:t xml:space="preserve"> ₹1.5 lakh</w:t>
       </w:r>
       <w:r>
         <w:rPr>
@@ -2382,102 +2667,103 @@
           <w:color w:val="253858"/>
           <w:shd w:val="clear" w:color="auto" w:fill="FFFFFF"/>
         </w:rPr>
-        <w:t xml:space="preserve">BMI Restrictions </w:t>
-      </w:r>
-      <w:r>
+        <w:t xml:space="preserve"> -&gt; what is the gap between one home hospitalization to other?</w:t>
+      </w:r>
+    </w:p>
+    <w:p>
+      <w:pPr>
         <w:rPr>
           <w:rFonts w:ascii="Segoe UI" w:hAnsi="Segoe UI" w:cs="Segoe UI"/>
           <w:color w:val="253858"/>
           <w:shd w:val="clear" w:color="auto" w:fill="FFFFFF"/>
         </w:rPr>
-        <w:t>any other restrictions?</w:t>
-      </w:r>
-    </w:p>
-    <w:p>
-      <w:pPr>
+      </w:pPr>
+      <w:r>
         <w:rPr>
           <w:rFonts w:ascii="Segoe UI" w:hAnsi="Segoe UI" w:cs="Segoe UI"/>
           <w:color w:val="253858"/>
           <w:shd w:val="clear" w:color="auto" w:fill="FFFFFF"/>
         </w:rPr>
-      </w:pPr>
+        <w:t xml:space="preserve">Super top up have any age limit or </w:t>
+      </w:r>
       <w:r>
         <w:rPr>
           <w:rFonts w:ascii="Segoe UI" w:hAnsi="Segoe UI" w:cs="Segoe UI"/>
           <w:color w:val="253858"/>
           <w:shd w:val="clear" w:color="auto" w:fill="FFFFFF"/>
         </w:rPr>
-        <w:t>Do we have any port options from one health insurance policy to other health insurance policy after 1 or 2 years with the existing benefits?</w:t>
-      </w:r>
-    </w:p>
-    <w:p>
-      <w:pPr>
+        <w:t xml:space="preserve">BMI Restrictions </w:t>
+      </w:r>
+      <w:r>
         <w:rPr>
           <w:rFonts w:ascii="Segoe UI" w:hAnsi="Segoe UI" w:cs="Segoe UI"/>
           <w:color w:val="253858"/>
           <w:shd w:val="clear" w:color="auto" w:fill="FFFFFF"/>
         </w:rPr>
-      </w:pPr>
-      <w:r>
+        <w:t>any other restrictions?</w:t>
+      </w:r>
+    </w:p>
+    <w:p>
+      <w:pPr>
         <w:rPr>
           <w:rFonts w:ascii="Segoe UI" w:hAnsi="Segoe UI" w:cs="Segoe UI"/>
           <w:color w:val="253858"/>
           <w:shd w:val="clear" w:color="auto" w:fill="FFFFFF"/>
         </w:rPr>
-        <w:lastRenderedPageBreak/>
-        <w:t>What about the increment in premium when age increases (after 5 years)</w:t>
-      </w:r>
-    </w:p>
-    <w:p>
-      <w:pPr>
+      </w:pPr>
+      <w:r>
         <w:rPr>
           <w:rFonts w:ascii="Segoe UI" w:hAnsi="Segoe UI" w:cs="Segoe UI"/>
           <w:color w:val="253858"/>
           <w:shd w:val="clear" w:color="auto" w:fill="FFFFFF"/>
         </w:rPr>
-      </w:pPr>
-      <w:r>
+        <w:t>Do we have any port options from one health insurance policy to other health insurance policy after 1 or 2 years with the existing benefits?</w:t>
+      </w:r>
+    </w:p>
+    <w:p>
+      <w:pPr>
         <w:rPr>
           <w:rFonts w:ascii="Segoe UI" w:hAnsi="Segoe UI" w:cs="Segoe UI"/>
           <w:color w:val="253858"/>
           <w:shd w:val="clear" w:color="auto" w:fill="FFFFFF"/>
         </w:rPr>
-        <w:t>Approximate rate of increase in premium per yoy</w:t>
-      </w:r>
-    </w:p>
-    <w:p>
-      <w:pPr>
+      </w:pPr>
+      <w:r>
         <w:rPr>
           <w:rFonts w:ascii="Segoe UI" w:hAnsi="Segoe UI" w:cs="Segoe UI"/>
           <w:color w:val="253858"/>
           <w:shd w:val="clear" w:color="auto" w:fill="FFFFFF"/>
         </w:rPr>
-      </w:pPr>
-      <w:r>
+        <w:lastRenderedPageBreak/>
+        <w:t>What about the increment in premium when age increases (after 5 years)</w:t>
+      </w:r>
+    </w:p>
+    <w:p>
+      <w:pPr>
         <w:rPr>
           <w:rFonts w:ascii="Segoe UI" w:hAnsi="Segoe UI" w:cs="Segoe UI"/>
           <w:color w:val="253858"/>
           <w:shd w:val="clear" w:color="auto" w:fill="FFFFFF"/>
         </w:rPr>
-        <w:t>What happens if we shift the policies whether the restoration happens multiple times or not</w:t>
-      </w:r>
-    </w:p>
-    <w:p>
-      <w:pPr>
+      </w:pPr>
+      <w:r>
         <w:rPr>
           <w:rFonts w:ascii="Segoe UI" w:hAnsi="Segoe UI" w:cs="Segoe UI"/>
           <w:color w:val="253858"/>
           <w:shd w:val="clear" w:color="auto" w:fill="FFFFFF"/>
         </w:rPr>
-      </w:pPr>
+        <w:t xml:space="preserve">Approximate rate of increase in premium per </w:t>
+      </w:r>
+      <w:proofErr w:type="spellStart"/>
       <w:r>
         <w:rPr>
           <w:rFonts w:ascii="Segoe UI" w:hAnsi="Segoe UI" w:cs="Segoe UI"/>
           <w:color w:val="253858"/>
           <w:shd w:val="clear" w:color="auto" w:fill="FFFFFF"/>
         </w:rPr>
-        <w:t>Can we able to claim for the same treatment again in same year if sum assured is remaining</w:t>
-      </w:r>
+        <w:t>yoy</w:t>
+      </w:r>
+      <w:proofErr w:type="spellEnd"/>
     </w:p>
     <w:p>
       <w:pPr>
@@ -2493,6 +2779,40 @@
           <w:color w:val="253858"/>
           <w:shd w:val="clear" w:color="auto" w:fill="FFFFFF"/>
         </w:rPr>
+        <w:t>What happens if we shift the policies whether the restoration happens multiple times or not</w:t>
+      </w:r>
+    </w:p>
+    <w:p>
+      <w:pPr>
+        <w:rPr>
+          <w:rFonts w:ascii="Segoe UI" w:hAnsi="Segoe UI" w:cs="Segoe UI"/>
+          <w:color w:val="253858"/>
+          <w:shd w:val="clear" w:color="auto" w:fill="FFFFFF"/>
+        </w:rPr>
+      </w:pPr>
+      <w:r>
+        <w:rPr>
+          <w:rFonts w:ascii="Segoe UI" w:hAnsi="Segoe UI" w:cs="Segoe UI"/>
+          <w:color w:val="253858"/>
+          <w:shd w:val="clear" w:color="auto" w:fill="FFFFFF"/>
+        </w:rPr>
+        <w:t>Can we able to claim for the same treatment again in same year if sum assured is remaining</w:t>
+      </w:r>
+    </w:p>
+    <w:p>
+      <w:pPr>
+        <w:rPr>
+          <w:rFonts w:ascii="Segoe UI" w:hAnsi="Segoe UI" w:cs="Segoe UI"/>
+          <w:color w:val="253858"/>
+          <w:shd w:val="clear" w:color="auto" w:fill="FFFFFF"/>
+        </w:rPr>
+      </w:pPr>
+      <w:r>
+        <w:rPr>
+          <w:rFonts w:ascii="Segoe UI" w:hAnsi="Segoe UI" w:cs="Segoe UI"/>
+          <w:color w:val="253858"/>
+          <w:shd w:val="clear" w:color="auto" w:fill="FFFFFF"/>
+        </w:rPr>
         <w:t>What is meant by free look period?</w:t>
       </w:r>
     </w:p>
@@ -2620,7 +2940,15 @@
     </w:p>
     <w:p>
       <w:r>
-        <w:t>Out Patient Dental Ophthal Coverage- Once in a block of every 3 years of continuous renewal</w:t>
+        <w:t xml:space="preserve">Out Patient Dental </w:t>
+      </w:r>
+      <w:proofErr w:type="spellStart"/>
+      <w:r>
+        <w:t>Ophthal</w:t>
+      </w:r>
+      <w:proofErr w:type="spellEnd"/>
+      <w:r>
+        <w:t xml:space="preserve"> Coverage- Once in a block of every 3 years of continuous renewal</w:t>
       </w:r>
     </w:p>
     <w:p>
@@ -2638,8 +2966,29 @@
     </w:p>
     <w:p>
       <w:r>
-        <w:t>Hospital Cash upto 7 days per occurence &amp; upto</w:t>
-      </w:r>
+        <w:t xml:space="preserve">Hospital Cash </w:t>
+      </w:r>
+      <w:proofErr w:type="spellStart"/>
+      <w:r>
+        <w:t>upto</w:t>
+      </w:r>
+      <w:proofErr w:type="spellEnd"/>
+      <w:r>
+        <w:t xml:space="preserve"> 7 days per </w:t>
+      </w:r>
+      <w:proofErr w:type="spellStart"/>
+      <w:r>
+        <w:t>occurence</w:t>
+      </w:r>
+      <w:proofErr w:type="spellEnd"/>
+      <w:r>
+        <w:t xml:space="preserve"> &amp; </w:t>
+      </w:r>
+      <w:proofErr w:type="spellStart"/>
+      <w:r>
+        <w:t>upto</w:t>
+      </w:r>
+      <w:proofErr w:type="spellEnd"/>
     </w:p>
     <w:p>
       <w:r>
@@ -2701,7 +3050,15 @@
         </w:numPr>
       </w:pPr>
       <w:r>
-        <w:t>Obtain the Pre-authorisation Form from the Hospital Help Desk, complete the Patient Information and resubmit to the Hospital Help Desk.</w:t>
+        <w:t>Obtain the Pre-</w:t>
+      </w:r>
+      <w:proofErr w:type="spellStart"/>
+      <w:r>
+        <w:t>authorisation</w:t>
+      </w:r>
+      <w:proofErr w:type="spellEnd"/>
+      <w:r>
+        <w:t xml:space="preserve"> Form from the Hospital Help Desk, complete the Patient Information and resubmit to the Hospital Help Desk.</w:t>
       </w:r>
     </w:p>
     <w:p>
@@ -2756,7 +3113,15 @@
         <w:t>a</w:t>
       </w:r>
       <w:r>
-        <w:t xml:space="preserve"> one time payment or every year payment</w:t>
+        <w:t xml:space="preserve"> </w:t>
+      </w:r>
+      <w:proofErr w:type="spellStart"/>
+      <w:r>
+        <w:t>one time</w:t>
+      </w:r>
+      <w:proofErr w:type="spellEnd"/>
+      <w:r>
+        <w:t xml:space="preserve"> payment or every year payment</w:t>
       </w:r>
     </w:p>
     <w:p>
@@ -2804,7 +3169,23 @@
           <w:b/>
           <w:bCs/>
         </w:rPr>
-        <w:t>Does it has pan india coverage? How does it affect? What is meant by zones?</w:t>
+        <w:t xml:space="preserve">Does it has pan </w:t>
+      </w:r>
+      <w:proofErr w:type="spellStart"/>
+      <w:r>
+        <w:rPr>
+          <w:b/>
+          <w:bCs/>
+        </w:rPr>
+        <w:t>india</w:t>
+      </w:r>
+      <w:proofErr w:type="spellEnd"/>
+      <w:r>
+        <w:rPr>
+          <w:b/>
+          <w:bCs/>
+        </w:rPr>
+        <w:t xml:space="preserve"> coverage? How does it affect? What is meant by zones?</w:t>
       </w:r>
     </w:p>
     <w:p>
@@ -2925,7 +3306,15 @@
     </w:p>
     <w:p>
       <w:r>
-        <w:t>Pre-policy Issuance Medical Check up-yes</w:t>
+        <w:t xml:space="preserve">Pre-policy Issuance Medical </w:t>
+      </w:r>
+      <w:proofErr w:type="spellStart"/>
+      <w:r>
+        <w:t>Check up</w:t>
+      </w:r>
+      <w:proofErr w:type="spellEnd"/>
+      <w:r>
+        <w:t>-yes</w:t>
       </w:r>
     </w:p>
     <w:p>
@@ -3036,7 +3425,15 @@
         <w:pStyle w:val="Heading1"/>
       </w:pPr>
       <w:r>
-        <w:t>Manipal cigna – Prime Senior</w:t>
+        <w:t xml:space="preserve">Manipal </w:t>
+      </w:r>
+      <w:proofErr w:type="spellStart"/>
+      <w:r>
+        <w:t>cigna</w:t>
+      </w:r>
+      <w:proofErr w:type="spellEnd"/>
+      <w:r>
+        <w:t xml:space="preserve"> – Prime Senior</w:t>
       </w:r>
     </w:p>
     <w:p>
@@ -3089,8 +3486,13 @@
     </w:p>
     <w:p>
       <w:r>
-        <w:t>Lifetime RenewabilitY</w:t>
-      </w:r>
+        <w:t xml:space="preserve">Lifetime </w:t>
+      </w:r>
+      <w:proofErr w:type="spellStart"/>
+      <w:r>
+        <w:t>RenewabilitY</w:t>
+      </w:r>
+      <w:proofErr w:type="spellEnd"/>
     </w:p>
     <w:p>
       <w:r>
@@ -3146,13 +3548,53 @@
     </w:p>
     <w:p>
       <w:r>
-        <w:t>What happens to ncb (If I accumulated 5lakh ncb), if I port from star health to cigna?</w:t>
+        <w:t xml:space="preserve">What happens to </w:t>
+      </w:r>
+      <w:proofErr w:type="spellStart"/>
+      <w:r>
+        <w:t>ncb</w:t>
+      </w:r>
+      <w:proofErr w:type="spellEnd"/>
+      <w:r>
+        <w:t xml:space="preserve"> (If I accumulated 5lakh </w:t>
+      </w:r>
+      <w:proofErr w:type="spellStart"/>
+      <w:r>
+        <w:t>ncb</w:t>
+      </w:r>
+      <w:proofErr w:type="spellEnd"/>
+      <w:r>
+        <w:t xml:space="preserve">), if I port from star health to </w:t>
+      </w:r>
+      <w:proofErr w:type="spellStart"/>
+      <w:r>
+        <w:t>cigna</w:t>
+      </w:r>
+      <w:proofErr w:type="spellEnd"/>
+      <w:r>
+        <w:t>?</w:t>
       </w:r>
     </w:p>
     <w:p>
       <w:r>
         <w:lastRenderedPageBreak/>
-        <w:t>If I port to cigna, will ncb increase 10% every year on which I make No claim?</w:t>
+        <w:t xml:space="preserve">If I port to </w:t>
+      </w:r>
+      <w:proofErr w:type="spellStart"/>
+      <w:r>
+        <w:t>cigna</w:t>
+      </w:r>
+      <w:proofErr w:type="spellEnd"/>
+      <w:r>
+        <w:t xml:space="preserve">, will </w:t>
+      </w:r>
+      <w:proofErr w:type="spellStart"/>
+      <w:r>
+        <w:t>ncb</w:t>
+      </w:r>
+      <w:proofErr w:type="spellEnd"/>
+      <w:r>
+        <w:t xml:space="preserve"> increase 10% every year on which I make No claim?</w:t>
       </w:r>
     </w:p>
     <w:p>
@@ -3170,7 +3612,15 @@
     </w:p>
     <w:p>
       <w:r>
-        <w:t>Is there No mandatory pre policy medical check up?</w:t>
+        <w:t xml:space="preserve">Is there No mandatory pre policy medical </w:t>
+      </w:r>
+      <w:proofErr w:type="spellStart"/>
+      <w:r>
+        <w:t>check up</w:t>
+      </w:r>
+      <w:proofErr w:type="spellEnd"/>
+      <w:r>
+        <w:t>?</w:t>
       </w:r>
     </w:p>
     <w:p>
@@ -3311,8 +3761,13 @@
       <w:r>
         <w:t>What is shield (</w:t>
       </w:r>
-      <w:r>
-        <w:t>ManipalCigna Health 360</w:t>
+      <w:proofErr w:type="spellStart"/>
+      <w:r>
+        <w:t>ManipalCigna</w:t>
+      </w:r>
+      <w:proofErr w:type="spellEnd"/>
+      <w:r>
+        <w:t xml:space="preserve"> Health 360</w:t>
       </w:r>
       <w:r>
         <w:t>)</w:t>
@@ -3406,8 +3861,13 @@
       <w:pPr>
         <w:pStyle w:val="Heading3"/>
       </w:pPr>
-      <w:r>
-        <w:t>Proprtionate deduction on other expenses?</w:t>
+      <w:proofErr w:type="spellStart"/>
+      <w:r>
+        <w:t>Proprtionate</w:t>
+      </w:r>
+      <w:proofErr w:type="spellEnd"/>
+      <w:r>
+        <w:t xml:space="preserve"> deduction on other expenses?</w:t>
       </w:r>
     </w:p>
     <w:p>
@@ -3426,7 +3886,21 @@
         <w:rPr>
           <w:lang w:val="en-IN"/>
         </w:rPr>
-        <w:t>will other expenses wont get affected?</w:t>
+        <w:t xml:space="preserve">will other expenses </w:t>
+      </w:r>
+      <w:proofErr w:type="spellStart"/>
+      <w:r>
+        <w:rPr>
+          <w:lang w:val="en-IN"/>
+        </w:rPr>
+        <w:t>wont</w:t>
+      </w:r>
+      <w:proofErr w:type="spellEnd"/>
+      <w:r>
+        <w:rPr>
+          <w:lang w:val="en-IN"/>
+        </w:rPr>
+        <w:t xml:space="preserve"> get affected?</w:t>
       </w:r>
     </w:p>
     <w:p>
@@ -3447,7 +3921,21 @@
         <w:rPr>
           <w:lang w:val="en-IN"/>
         </w:rPr>
-        <w:t>Give me details about preventive health check ups?</w:t>
+        <w:t xml:space="preserve">Give me details about preventive health </w:t>
+      </w:r>
+      <w:proofErr w:type="spellStart"/>
+      <w:r>
+        <w:rPr>
+          <w:lang w:val="en-IN"/>
+        </w:rPr>
+        <w:t>check ups</w:t>
+      </w:r>
+      <w:proofErr w:type="spellEnd"/>
+      <w:r>
+        <w:rPr>
+          <w:lang w:val="en-IN"/>
+        </w:rPr>
+        <w:t>?</w:t>
       </w:r>
     </w:p>
     <w:p>
@@ -3460,10 +3948,7 @@
     </w:p>
     <w:p>
       <w:r>
-        <w:t>Spouse less than 56 Years can be part of the policy</w:t>
-      </w:r>
-      <w:r>
-        <w:t>??</w:t>
+        <w:t>Spouse less than 56 Years can be part of the policy??</w:t>
       </w:r>
     </w:p>
     <w:p>
@@ -3537,10 +4022,7 @@
         <w:pStyle w:val="Heading3"/>
       </w:pPr>
       <w:r>
-        <w:t>Preventive Health check-up</w:t>
-      </w:r>
-      <w:r>
-        <w:t>?</w:t>
+        <w:t>Preventive Health check-up?</w:t>
       </w:r>
     </w:p>
     <w:p>
@@ -3643,15 +4125,46 @@
         <w:pStyle w:val="Heading1"/>
       </w:pPr>
       <w:r>
+        <w:t>Points to note</w:t>
+      </w:r>
+    </w:p>
+    <w:p>
+      <w:r>
+        <w:t xml:space="preserve">The following are some of the instances where the Insured Person avails room category higher than the entitled room category yet, need not bear ratable proportion of the total Associated Medical Expenses: </w:t>
+      </w:r>
+      <w:proofErr w:type="spellStart"/>
+      <w:r>
+        <w:t>i</w:t>
+      </w:r>
+      <w:proofErr w:type="spellEnd"/>
+      <w:r>
+        <w:t>. Unavailability of the entitled room category ii. Unavailability of necessary medical facility in the entitled room category for the purpose of treatment of illness/injury/condition for which the insured was admitted iii. In case of an emergency hospitalization wherein the Insured is not in a position to select or wait for the entitled room category U</w:t>
+      </w:r>
+    </w:p>
+    <w:p>
+      <w:pPr>
+        <w:pStyle w:val="Heading1"/>
+      </w:pPr>
+      <w:proofErr w:type="spellStart"/>
+      <w:r>
         <w:t>QnA</w:t>
       </w:r>
+      <w:proofErr w:type="spellEnd"/>
     </w:p>
     <w:p>
       <w:pPr>
         <w:pStyle w:val="Heading2"/>
       </w:pPr>
       <w:r>
-        <w:t>can we changed sum assured in manipal senior elite?</w:t>
+        <w:t xml:space="preserve">can we changed sum assured in </w:t>
+      </w:r>
+      <w:proofErr w:type="spellStart"/>
+      <w:r>
+        <w:t>manipal</w:t>
+      </w:r>
+      <w:proofErr w:type="spellEnd"/>
+      <w:r>
+        <w:t xml:space="preserve"> senior elite?</w:t>
       </w:r>
     </w:p>
     <w:p>
@@ -3667,6 +4180,7 @@
         <w:pStyle w:val="Heading2"/>
       </w:pPr>
       <w:r>
+        <w:lastRenderedPageBreak/>
         <w:t>what happens to NCB if we do claim after accumulating NCB?</w:t>
       </w:r>
     </w:p>
@@ -3677,7 +4191,15 @@
     </w:p>
     <w:p>
       <w:r>
-        <w:t>max ncb will be 100%</w:t>
+        <w:t xml:space="preserve">max </w:t>
+      </w:r>
+      <w:proofErr w:type="spellStart"/>
+      <w:r>
+        <w:t>ncb</w:t>
+      </w:r>
+      <w:proofErr w:type="spellEnd"/>
+      <w:r>
+        <w:t xml:space="preserve"> will be 100%</w:t>
       </w:r>
     </w:p>
     <w:p>
@@ -3690,140 +4212,148 @@
         <w:pStyle w:val="Heading2"/>
       </w:pPr>
       <w:r>
+        <w:t>when will premium increase at a high level?</w:t>
+      </w:r>
+    </w:p>
+    <w:p>
+      <w:r>
+        <w:t>premium increasing will be based on age</w:t>
+      </w:r>
+      <w:r>
+        <w:t>.</w:t>
+      </w:r>
+    </w:p>
+    <w:p>
+      <w:r>
+        <w:t>It will increase at a high pace at 5 year intervals, at 55y, at 60y …</w:t>
+      </w:r>
+    </w:p>
+    <w:p>
+      <w:pPr>
+        <w:pStyle w:val="Heading2"/>
+      </w:pPr>
+      <w:r>
+        <w:t xml:space="preserve">ICU CHARGES </w:t>
+      </w:r>
+    </w:p>
+    <w:p>
+      <w:r>
+        <w:t>Do they charge extra for ICU ? if yes what are the limits?</w:t>
+      </w:r>
+    </w:p>
+    <w:p/>
+    <w:p>
+      <w:pPr>
+        <w:pStyle w:val="Heading1"/>
+      </w:pPr>
+      <w:r>
+        <w:t>Benefits you can use</w:t>
+      </w:r>
+    </w:p>
+    <w:p>
+      <w:r>
+        <w:t>Unlimited Tele consultations</w:t>
+      </w:r>
+    </w:p>
+    <w:p>
+      <w:r>
+        <w:t>In-patient, pre &amp; post, screening and complications with respect to the donor for an organ transplant</w:t>
+      </w:r>
+    </w:p>
+    <w:p>
+      <w:r>
+        <w:t>A fixed daily cash benefit for each continuous and completed 24 hours of hospitalization in a shared accommodation. Applicable only after 48 hours of hospitalization. The benefit shall be payable from 1st day onwards</w:t>
+      </w:r>
+    </w:p>
+    <w:p>
+      <w:pPr>
+        <w:pStyle w:val="Heading2"/>
+      </w:pPr>
+      <w:r>
+        <w:t>FULLER COVERAGE WITH UNLIMITED 100% RESTORATION OF SUM INSURED:</w:t>
+      </w:r>
+    </w:p>
+    <w:p>
+      <w:r>
+        <w:t>Every time, multiple times for related or unrelated illnesses/injuries, because a coverage should mean full coverage always. Applicable from 2nd claim onwards</w:t>
+      </w:r>
+    </w:p>
+    <w:p>
+      <w:pPr>
+        <w:pStyle w:val="Heading2"/>
+      </w:pPr>
+      <w:r>
+        <w:t>AYUSH</w:t>
+      </w:r>
+    </w:p>
+    <w:p>
+      <w:r>
+        <w:t>In-patient medical expenses for hospitalization towards non-allopathic treatments.</w:t>
+      </w:r>
+    </w:p>
+    <w:p>
+      <w:pPr>
+        <w:pStyle w:val="Heading2"/>
+      </w:pPr>
+      <w:r>
+        <w:t>Unlimited Tele-Consultation</w:t>
+      </w:r>
+    </w:p>
+    <w:p>
+      <w:r>
+        <w:t>Through phone or chat mode, available through our Network Providers</w:t>
+      </w:r>
+    </w:p>
+    <w:p>
+      <w:pPr>
+        <w:pStyle w:val="Heading2"/>
+      </w:pPr>
+      <w:r>
+        <w:t>Premium Waiver Benefit</w:t>
+      </w:r>
+    </w:p>
+    <w:p>
+      <w:r>
+        <w:t>Waiver of next one year renewal policy premium if the Proposer who is also an Insured is diagnosed with any of the listed Critical Illnesses or suffers an Accidental Death</w:t>
+      </w:r>
+    </w:p>
+    <w:p>
+      <w:pPr>
+        <w:pStyle w:val="Heading2"/>
+      </w:pPr>
+      <w:r>
+        <w:t>Daily cash benefit</w:t>
+      </w:r>
+    </w:p>
+    <w:p>
+      <w:r>
+        <w:t>800 per day up to maximum of R 5,600, per hospitalization</w:t>
+      </w:r>
+    </w:p>
+    <w:p>
+      <w:pPr>
+        <w:pStyle w:val="Heading3"/>
+      </w:pPr>
+      <w:r>
+        <w:t>Health checkup</w:t>
+      </w:r>
+    </w:p>
+    <w:p>
+      <w:pPr>
+        <w:rPr>
+          <w:lang w:val="en-IN"/>
+        </w:rPr>
+      </w:pPr>
+      <w:r>
+        <w:t>Annually from 1st year onwards as per your choice. Limits basis opted Sum Insured??</w:t>
+      </w:r>
+    </w:p>
+    <w:p>
+      <w:pPr>
+        <w:pStyle w:val="Heading1"/>
+      </w:pPr>
+      <w:r>
         <w:lastRenderedPageBreak/>
-        <w:t>when will premium increase at a high level?</w:t>
-      </w:r>
-    </w:p>
-    <w:p>
-      <w:r>
-        <w:t>premium increasing will be based on age</w:t>
-      </w:r>
-      <w:r>
-        <w:t>.</w:t>
-      </w:r>
-    </w:p>
-    <w:p>
-      <w:r>
-        <w:t>It will increase at a high pace at 5 year intervals, at 55y, at 60y …</w:t>
-      </w:r>
-    </w:p>
-    <w:p>
-      <w:pPr>
-        <w:pStyle w:val="Heading1"/>
-      </w:pPr>
-      <w:r>
-        <w:t>Benefits you can use</w:t>
-      </w:r>
-    </w:p>
-    <w:p>
-      <w:r>
-        <w:t>Unlimited Tele consultations</w:t>
-      </w:r>
-    </w:p>
-    <w:p>
-      <w:r>
-        <w:t>In-patient, pre &amp; post, screening and complications with respect to the donor for an organ transplant</w:t>
-      </w:r>
-    </w:p>
-    <w:p>
-      <w:r>
-        <w:t>A fixed daily cash benefit for each continuous and completed 24 hours of hospitalization in a shared accommodation. Applicable only after 48 hours of hospitalization. The benefit shall be payable from 1st day onwards</w:t>
-      </w:r>
-    </w:p>
-    <w:p>
-      <w:pPr>
-        <w:pStyle w:val="Heading2"/>
-      </w:pPr>
-      <w:r>
-        <w:t>FULLER COVERAGE WITH UNLIMITED 100% RESTORATION OF SUM INSURED</w:t>
-      </w:r>
-      <w:r>
-        <w:t>:</w:t>
-      </w:r>
-    </w:p>
-    <w:p>
-      <w:r>
-        <w:t>Every time, multiple times for related or unrelated illnesses/injuries, because a coverage should mean full coverage always. Applicable from 2nd claim onwards</w:t>
-      </w:r>
-    </w:p>
-    <w:p>
-      <w:pPr>
-        <w:pStyle w:val="Heading2"/>
-      </w:pPr>
-      <w:r>
-        <w:t>AYUSH</w:t>
-      </w:r>
-    </w:p>
-    <w:p>
-      <w:r>
-        <w:t>In-patient medical expenses for hospitalization towards non-allopathic treatments.</w:t>
-      </w:r>
-    </w:p>
-    <w:p>
-      <w:pPr>
-        <w:pStyle w:val="Heading2"/>
-      </w:pPr>
-      <w:r>
-        <w:t>Unlimited Tele-Consultation</w:t>
-      </w:r>
-    </w:p>
-    <w:p>
-      <w:r>
-        <w:t>Through phone or chat mode, available through our Network Providers</w:t>
-      </w:r>
-    </w:p>
-    <w:p>
-      <w:pPr>
-        <w:pStyle w:val="Heading2"/>
-      </w:pPr>
-      <w:r>
-        <w:t>Premium Waiver Benefit</w:t>
-      </w:r>
-    </w:p>
-    <w:p>
-      <w:r>
-        <w:t>Waiver of next one year renewal policy premium if the Proposer who is also an Insured is diagnosed with any of the listed Critical Illnesses or suffers an Accidental Death</w:t>
-      </w:r>
-    </w:p>
-    <w:p>
-      <w:pPr>
-        <w:pStyle w:val="Heading2"/>
-      </w:pPr>
-      <w:r>
-        <w:t>Daily cash benefit</w:t>
-      </w:r>
-    </w:p>
-    <w:p>
-      <w:r>
-        <w:t>800 per day up to maximum of R 5,600, per hospitalization</w:t>
-      </w:r>
-    </w:p>
-    <w:p>
-      <w:pPr>
-        <w:pStyle w:val="Heading3"/>
-      </w:pPr>
-      <w:r>
-        <w:t>Health checkup</w:t>
-      </w:r>
-    </w:p>
-    <w:p>
-      <w:pPr>
-        <w:rPr>
-          <w:lang w:val="en-IN"/>
-        </w:rPr>
-      </w:pPr>
-      <w:r>
-        <w:t>Annually from 1st year onwards as per your choice. Limits basis opted Sum Insured</w:t>
-      </w:r>
-      <w:r>
-        <w:t>??</w:t>
-      </w:r>
-    </w:p>
-    <w:p>
-      <w:pPr>
-        <w:pStyle w:val="Heading1"/>
-      </w:pPr>
-      <w:r>
         <w:t>Important points</w:t>
       </w:r>
     </w:p>
@@ -4970,7 +5500,6 @@
   <w:style w:type="character" w:default="1" w:styleId="DefaultParagraphFont">
     <w:name w:val="Default Paragraph Font"/>
     <w:uiPriority w:val="1"/>
-    <w:semiHidden/>
     <w:unhideWhenUsed/>
   </w:style>
   <w:style w:type="table" w:default="1" w:styleId="TableNormal">

</xml_diff>